<commit_message>
Added Notes On Symbolic Links
</commit_message>
<xml_diff>
--- a/Linux Notes.docx
+++ b/Linux Notes.docx
@@ -579,11 +579,7 @@
       </w:pPr>
       <w:r>
         <w:rPr/>
-        <w:t xml:space="preserve">1) </w:t>
-      </w:r>
-      <w:r>
-        <w:rPr/>
-        <w:t>first open windows terminal using ubuntu and type</w:t>
+        <w:t>1) first open windows terminal using ubuntu and type</w:t>
         <w:br/>
       </w:r>
       <w:r>
@@ -630,29 +626,21 @@
       </w:pPr>
       <w:r>
         <w:rPr/>
-        <w:t xml:space="preserve">2) </w:t>
-      </w:r>
-      <w:r>
-        <w:rPr/>
-        <w:t>then it will ask for you to make a password</w:t>
-      </w:r>
-    </w:p>
-    <w:p>
-      <w:pPr>
-        <w:pStyle w:val="Normal"/>
-        <w:rPr>
-          <w:b/>
-          <w:b/>
-          <w:bCs/>
-        </w:rPr>
-      </w:pPr>
-      <w:r>
-        <w:rPr/>
-        <w:t xml:space="preserve">3) </w:t>
-      </w:r>
-      <w:r>
-        <w:rPr/>
-        <w:t xml:space="preserve">after you put the password, it will tell you your fingerprint </w:t>
+        <w:t>2) then it will ask for you to make a password</w:t>
+      </w:r>
+    </w:p>
+    <w:p>
+      <w:pPr>
+        <w:pStyle w:val="Normal"/>
+        <w:rPr>
+          <w:b/>
+          <w:b/>
+          <w:bCs/>
+        </w:rPr>
+      </w:pPr>
+      <w:r>
+        <w:rPr/>
+        <w:t xml:space="preserve">3) after you put the password, it will tell you your fingerprint </w:t>
         <w:br/>
       </w:r>
       <w:r>
@@ -670,29 +658,21 @@
       </w:pPr>
       <w:r>
         <w:rPr/>
-        <w:t xml:space="preserve">4) </w:t>
-      </w:r>
-      <w:r>
-        <w:rPr/>
-        <w:t>Once you get it go to your GitHub page and go to setting and input that fingerprint to make the ssh connection.</w:t>
-      </w:r>
-    </w:p>
-    <w:p>
-      <w:pPr>
-        <w:pStyle w:val="Normal"/>
-        <w:rPr>
-          <w:b/>
-          <w:b/>
-          <w:bCs/>
-        </w:rPr>
-      </w:pPr>
-      <w:r>
-        <w:rPr/>
-        <w:t>5)</w:t>
-      </w:r>
-      <w:r>
-        <w:rPr/>
-        <w:t xml:space="preserve">after you input your fingerprint on GitHub. Locate the ssh file with </w:t>
+        <w:t>4) Once you get it go to your GitHub page and go to setting and input that fingerprint to make the ssh connection.</w:t>
+      </w:r>
+    </w:p>
+    <w:p>
+      <w:pPr>
+        <w:pStyle w:val="Normal"/>
+        <w:rPr>
+          <w:b/>
+          <w:b/>
+          <w:bCs/>
+        </w:rPr>
+      </w:pPr>
+      <w:r>
+        <w:rPr/>
+        <w:t xml:space="preserve">5)after you input your fingerprint on GitHub. Locate the ssh file with </w:t>
       </w:r>
       <w:r>
         <w:rPr>
@@ -823,11 +803,7 @@
       </w:pPr>
       <w:r>
         <w:rPr/>
-        <w:t xml:space="preserve">8) </w:t>
-      </w:r>
-      <w:r>
-        <w:rPr/>
-        <w:t xml:space="preserve">if we entered the above text and says </w:t>
+        <w:t xml:space="preserve">8) if we entered the above text and says </w:t>
       </w:r>
       <w:r>
         <w:rPr>
@@ -860,11 +836,7 @@
       </w:pPr>
       <w:r>
         <w:rPr/>
-        <w:t xml:space="preserve">9) </w:t>
-      </w:r>
-      <w:r>
-        <w:rPr/>
-        <w:t xml:space="preserve">then after it says the identity was added  use the </w:t>
+        <w:t xml:space="preserve">9) then after it says the identity was added  use the </w:t>
       </w:r>
       <w:r>
         <w:rPr>
@@ -1175,6 +1147,24 @@
       </w:pPr>
       <w:r>
         <w:rPr/>
+      </w:r>
+    </w:p>
+    <w:p>
+      <w:pPr>
+        <w:pStyle w:val="Normal"/>
+        <w:rPr/>
+      </w:pPr>
+      <w:r>
+        <w:rPr/>
+      </w:r>
+    </w:p>
+    <w:p>
+      <w:pPr>
+        <w:pStyle w:val="Normal"/>
+        <w:rPr/>
+      </w:pPr>
+      <w:r>
+        <w:rPr/>
         <w:t>Mounting</w:t>
       </w:r>
     </w:p>
@@ -1235,10 +1225,17 @@
     <w:p>
       <w:pPr>
         <w:pStyle w:val="Normal"/>
-        <w:rPr/>
-      </w:pPr>
-      <w:r>
-        <w:rPr/>
+        <w:rPr>
+          <w:b/>
+          <w:b/>
+          <w:bCs/>
+        </w:rPr>
+      </w:pPr>
+      <w:r>
+        <w:rPr>
+          <w:b/>
+          <w:bCs/>
+        </w:rPr>
         <w:t>look into bitwarden</w:t>
       </w:r>
     </w:p>
@@ -1289,279 +1286,292 @@
           <w:sz w:val="36"/>
           <w:szCs w:val="36"/>
         </w:rPr>
-        <w:t>P</w:t>
-      </w:r>
-      <w:r>
-        <w:rPr>
+        <w:t>Permissions</w:t>
+      </w:r>
+    </w:p>
+    <w:p>
+      <w:pPr>
+        <w:pStyle w:val="Normal"/>
+        <w:rPr/>
+      </w:pPr>
+      <w:r>
+        <w:rPr/>
+        <w:t>0777</w:t>
+      </w:r>
+    </w:p>
+    <w:p>
+      <w:pPr>
+        <w:pStyle w:val="Normal"/>
+        <w:rPr/>
+      </w:pPr>
+      <w:r>
+        <w:rPr/>
+        <w:t>4 main numbers</w:t>
+      </w:r>
+    </w:p>
+    <w:p>
+      <w:pPr>
+        <w:pStyle w:val="Normal"/>
+        <w:rPr/>
+      </w:pPr>
+      <w:r>
+        <w:rPr/>
+        <w:t>1</w:t>
+      </w:r>
+      <w:r>
+        <w:rPr>
+          <w:vertAlign w:val="superscript"/>
+        </w:rPr>
+        <w:t>st</w:t>
+      </w:r>
+      <w:r>
+        <w:rPr/>
+        <w:t xml:space="preserve"> number:</w:t>
+      </w:r>
+    </w:p>
+    <w:p>
+      <w:pPr>
+        <w:pStyle w:val="Normal"/>
+        <w:rPr/>
+      </w:pPr>
+      <w:r>
+        <w:rPr/>
+        <w:t>2</w:t>
+      </w:r>
+      <w:r>
+        <w:rPr>
+          <w:vertAlign w:val="superscript"/>
+        </w:rPr>
+        <w:t>nd</w:t>
+      </w:r>
+      <w:r>
+        <w:rPr/>
+        <w:t xml:space="preserve"> number: = bro</w:t>
+      </w:r>
+    </w:p>
+    <w:p>
+      <w:pPr>
+        <w:pStyle w:val="Normal"/>
+        <w:rPr/>
+      </w:pPr>
+      <w:r>
+        <w:rPr/>
+        <w:t>3</w:t>
+      </w:r>
+      <w:r>
+        <w:rPr>
+          <w:vertAlign w:val="superscript"/>
+        </w:rPr>
+        <w:t>rd</w:t>
+      </w:r>
+      <w:r>
+        <w:rPr/>
+        <w:t xml:space="preserve"> number: Group = bro</w:t>
+      </w:r>
+    </w:p>
+    <w:p>
+      <w:pPr>
+        <w:pStyle w:val="Normal"/>
+        <w:rPr/>
+      </w:pPr>
+      <w:r>
+        <w:rPr/>
+        <w:t>4</w:t>
+      </w:r>
+      <w:r>
+        <w:rPr>
+          <w:vertAlign w:val="superscript"/>
+        </w:rPr>
+        <w:t>th</w:t>
+      </w:r>
+      <w:r>
+        <w:rPr/>
+        <w:t xml:space="preserve"> number: World  = any user on the system</w:t>
+      </w:r>
+    </w:p>
+    <w:p>
+      <w:pPr>
+        <w:pStyle w:val="Normal"/>
+        <w:rPr/>
+      </w:pPr>
+      <w:r>
+        <w:rPr/>
+        <w:t>3 types of permissions:</w:t>
+      </w:r>
+    </w:p>
+    <w:p>
+      <w:pPr>
+        <w:pStyle w:val="Normal"/>
+        <w:rPr/>
+      </w:pPr>
+      <w:r>
+        <w:rPr/>
+        <w:t>- read</w:t>
+      </w:r>
+    </w:p>
+    <w:p>
+      <w:pPr>
+        <w:pStyle w:val="Normal"/>
+        <w:rPr/>
+      </w:pPr>
+      <w:r>
+        <w:rPr/>
+        <w:t>- write</w:t>
+      </w:r>
+    </w:p>
+    <w:p>
+      <w:pPr>
+        <w:pStyle w:val="Normal"/>
+        <w:rPr/>
+      </w:pPr>
+      <w:r>
+        <w:rPr/>
+        <w:t>- execute</w:t>
+      </w:r>
+    </w:p>
+    <w:p>
+      <w:pPr>
+        <w:pStyle w:val="Normal"/>
+        <w:rPr/>
+      </w:pPr>
+      <w:r>
+        <w:rPr/>
+        <w:t>000 = no permission    = 0</w:t>
+      </w:r>
+    </w:p>
+    <w:p>
+      <w:pPr>
+        <w:pStyle w:val="Normal"/>
+        <w:rPr/>
+      </w:pPr>
+      <w:r>
+        <w:rPr/>
+        <w:t>001 = just exec             = 1</w:t>
+      </w:r>
+    </w:p>
+    <w:p>
+      <w:pPr>
+        <w:pStyle w:val="Normal"/>
+        <w:rPr/>
+      </w:pPr>
+      <w:r>
+        <w:rPr/>
+        <w:t>010 = just write             = 2</w:t>
+      </w:r>
+    </w:p>
+    <w:p>
+      <w:pPr>
+        <w:pStyle w:val="Normal"/>
+        <w:rPr/>
+      </w:pPr>
+      <w:r>
+        <w:rPr/>
+        <w:t>011 = write and exec    = 3</w:t>
+      </w:r>
+    </w:p>
+    <w:p>
+      <w:pPr>
+        <w:pStyle w:val="Normal"/>
+        <w:rPr/>
+      </w:pPr>
+      <w:r>
+        <w:rPr/>
+        <w:t>100 = just read              = 4</w:t>
+      </w:r>
+    </w:p>
+    <w:p>
+      <w:pPr>
+        <w:pStyle w:val="Normal"/>
+        <w:rPr/>
+      </w:pPr>
+      <w:r>
+        <w:rPr/>
+        <w:t>101 = read, no write, exec  = 5</w:t>
+      </w:r>
+    </w:p>
+    <w:p>
+      <w:pPr>
+        <w:pStyle w:val="Normal"/>
+        <w:rPr/>
+      </w:pPr>
+      <w:r>
+        <w:rPr/>
+        <w:t>110 = read, and write = 6</w:t>
+      </w:r>
+    </w:p>
+    <w:p>
+      <w:pPr>
+        <w:pStyle w:val="Normal"/>
+        <w:rPr/>
+      </w:pPr>
+      <w:r>
+        <w:rPr/>
+        <w:t>111 = all permission    = 7</w:t>
+      </w:r>
+    </w:p>
+    <w:p>
+      <w:pPr>
+        <w:pStyle w:val="Normal"/>
+        <w:rPr/>
+      </w:pPr>
+      <w:r>
+        <w:rPr>
+          <w:b/>
+          <w:bCs/>
+        </w:rPr>
+        <w:t>change owner</w:t>
+      </w:r>
+      <w:r>
+        <w:rPr/>
+        <w:t>: chown</w:t>
+      </w:r>
+    </w:p>
+    <w:p>
+      <w:pPr>
+        <w:pStyle w:val="Normal"/>
+        <w:rPr/>
+      </w:pPr>
+      <w:r>
+        <w:rPr>
+          <w:b/>
+          <w:bCs/>
+        </w:rPr>
+        <w:t>change modifiers:</w:t>
+      </w:r>
+      <w:r>
+        <w:rPr/>
+        <w:t xml:space="preserve"> chmod</w:t>
+      </w:r>
+    </w:p>
+    <w:p>
+      <w:pPr>
+        <w:pStyle w:val="Normal"/>
+        <w:rPr/>
+      </w:pPr>
+      <w:r>
+        <w:rPr/>
+      </w:r>
+    </w:p>
+    <w:p>
+      <w:pPr>
+        <w:pStyle w:val="Normal"/>
+        <w:spacing w:before="0" w:after="160"/>
+        <w:rPr>
+          <w:b/>
           <w:b/>
           <w:bCs/>
           <w:sz w:val="36"/>
           <w:szCs w:val="36"/>
         </w:rPr>
-        <w:t>ermissions</w:t>
-      </w:r>
-    </w:p>
-    <w:p>
-      <w:pPr>
-        <w:pStyle w:val="Normal"/>
-        <w:rPr/>
-      </w:pPr>
-      <w:r>
-        <w:rPr/>
-        <w:t>0777</w:t>
-      </w:r>
-    </w:p>
-    <w:p>
-      <w:pPr>
-        <w:pStyle w:val="Normal"/>
-        <w:rPr/>
-      </w:pPr>
-      <w:r>
-        <w:rPr/>
-        <w:t>4 main numbers</w:t>
-      </w:r>
-    </w:p>
-    <w:p>
-      <w:pPr>
-        <w:pStyle w:val="Normal"/>
-        <w:rPr/>
-      </w:pPr>
-      <w:r>
-        <w:rPr/>
-        <w:t>1</w:t>
-      </w:r>
-      <w:r>
-        <w:rPr>
-          <w:vertAlign w:val="superscript"/>
-        </w:rPr>
-        <w:t>st</w:t>
-      </w:r>
-      <w:r>
-        <w:rPr/>
-        <w:t xml:space="preserve"> number:</w:t>
-      </w:r>
-    </w:p>
-    <w:p>
-      <w:pPr>
-        <w:pStyle w:val="Normal"/>
-        <w:rPr/>
-      </w:pPr>
-      <w:r>
-        <w:rPr/>
-        <w:t>2</w:t>
-      </w:r>
-      <w:r>
-        <w:rPr>
-          <w:vertAlign w:val="superscript"/>
-        </w:rPr>
-        <w:t>nd</w:t>
-      </w:r>
-      <w:r>
-        <w:rPr/>
-        <w:t xml:space="preserve"> number: = bro</w:t>
-      </w:r>
-    </w:p>
-    <w:p>
-      <w:pPr>
-        <w:pStyle w:val="Normal"/>
-        <w:rPr/>
-      </w:pPr>
-      <w:r>
-        <w:rPr/>
-        <w:t>3</w:t>
-      </w:r>
-      <w:r>
-        <w:rPr>
-          <w:vertAlign w:val="superscript"/>
-        </w:rPr>
-        <w:t>rd</w:t>
-      </w:r>
-      <w:r>
-        <w:rPr/>
-        <w:t xml:space="preserve"> number: Group = bro</w:t>
-      </w:r>
-    </w:p>
-    <w:p>
-      <w:pPr>
-        <w:pStyle w:val="Normal"/>
-        <w:rPr/>
-      </w:pPr>
-      <w:r>
-        <w:rPr/>
-        <w:t>4</w:t>
-      </w:r>
-      <w:r>
-        <w:rPr>
-          <w:vertAlign w:val="superscript"/>
-        </w:rPr>
-        <w:t>th</w:t>
-      </w:r>
-      <w:r>
-        <w:rPr/>
-        <w:t xml:space="preserve"> number: World  = any user on the system</w:t>
-      </w:r>
-    </w:p>
-    <w:p>
-      <w:pPr>
-        <w:pStyle w:val="Normal"/>
-        <w:rPr/>
-      </w:pPr>
-      <w:r>
-        <w:rPr/>
-        <w:t>3 types of permissions:</w:t>
-      </w:r>
-    </w:p>
-    <w:p>
-      <w:pPr>
-        <w:pStyle w:val="Normal"/>
-        <w:rPr/>
-      </w:pPr>
-      <w:r>
-        <w:rPr/>
-        <w:t>- read</w:t>
-      </w:r>
-    </w:p>
-    <w:p>
-      <w:pPr>
-        <w:pStyle w:val="Normal"/>
-        <w:rPr/>
-      </w:pPr>
-      <w:r>
-        <w:rPr/>
-        <w:t>- write</w:t>
-      </w:r>
-    </w:p>
-    <w:p>
-      <w:pPr>
-        <w:pStyle w:val="Normal"/>
-        <w:rPr/>
-      </w:pPr>
-      <w:r>
-        <w:rPr/>
-        <w:t>- execute</w:t>
-      </w:r>
-    </w:p>
-    <w:p>
-      <w:pPr>
-        <w:pStyle w:val="Normal"/>
-        <w:rPr/>
-      </w:pPr>
-      <w:r>
-        <w:rPr/>
-        <w:t>000 = no permission    = 0</w:t>
-      </w:r>
-    </w:p>
-    <w:p>
-      <w:pPr>
-        <w:pStyle w:val="Normal"/>
-        <w:rPr/>
-      </w:pPr>
-      <w:r>
-        <w:rPr/>
-        <w:t>001 = just exec             = 1</w:t>
-      </w:r>
-    </w:p>
-    <w:p>
-      <w:pPr>
-        <w:pStyle w:val="Normal"/>
-        <w:rPr/>
-      </w:pPr>
-      <w:r>
-        <w:rPr/>
-        <w:t>010 = just write             = 2</w:t>
-      </w:r>
-    </w:p>
-    <w:p>
-      <w:pPr>
-        <w:pStyle w:val="Normal"/>
-        <w:rPr/>
-      </w:pPr>
-      <w:r>
-        <w:rPr/>
-        <w:t>011 = write and exec    = 3</w:t>
-      </w:r>
-    </w:p>
-    <w:p>
-      <w:pPr>
-        <w:pStyle w:val="Normal"/>
-        <w:rPr/>
-      </w:pPr>
-      <w:r>
-        <w:rPr/>
-        <w:t>100 = just read              = 4</w:t>
-      </w:r>
-    </w:p>
-    <w:p>
-      <w:pPr>
-        <w:pStyle w:val="Normal"/>
-        <w:rPr/>
-      </w:pPr>
-      <w:r>
-        <w:rPr/>
-        <w:t>101 = read, no write, exec  = 5</w:t>
-      </w:r>
-    </w:p>
-    <w:p>
-      <w:pPr>
-        <w:pStyle w:val="Normal"/>
-        <w:rPr/>
-      </w:pPr>
-      <w:r>
-        <w:rPr/>
-        <w:t>110 = read, and write = 6</w:t>
-      </w:r>
-    </w:p>
-    <w:p>
-      <w:pPr>
-        <w:pStyle w:val="Normal"/>
-        <w:rPr/>
-      </w:pPr>
-      <w:r>
-        <w:rPr/>
-        <w:t>111 = all permission    = 7</w:t>
-      </w:r>
-    </w:p>
-    <w:p>
-      <w:pPr>
-        <w:pStyle w:val="Normal"/>
-        <w:rPr/>
-      </w:pPr>
-      <w:r>
-        <w:rPr>
-          <w:b/>
-          <w:bCs/>
-        </w:rPr>
-        <w:t>change owner</w:t>
-      </w:r>
-      <w:r>
-        <w:rPr/>
-        <w:t>: chown</w:t>
-      </w:r>
-    </w:p>
-    <w:p>
-      <w:pPr>
-        <w:pStyle w:val="Normal"/>
-        <w:rPr/>
-      </w:pPr>
-      <w:r>
-        <w:rPr>
-          <w:b/>
-          <w:bCs/>
-        </w:rPr>
-        <w:t>change modifiers:</w:t>
-      </w:r>
-      <w:r>
-        <w:rPr/>
-        <w:t xml:space="preserve"> chmod</w:t>
-      </w:r>
-    </w:p>
-    <w:p>
-      <w:pPr>
-        <w:pStyle w:val="Normal"/>
-        <w:rPr/>
-      </w:pPr>
-      <w:r>
-        <w:rPr/>
+      </w:pPr>
+      <w:r>
+        <w:rPr>
+          <w:b/>
+          <w:bCs/>
+          <w:sz w:val="36"/>
+          <w:szCs w:val="36"/>
+        </w:rPr>
+        <w:t>Symbolic Link</w:t>
       </w:r>
     </w:p>
     <w:p>
@@ -1571,7 +1581,208 @@
         <w:rPr/>
       </w:pPr>
       <w:r>
-        <w:rPr/>
+        <w:rPr>
+          <w:b/>
+          <w:bCs/>
+        </w:rPr>
+        <w:t xml:space="preserve">Soft Link: </w:t>
+      </w:r>
+      <w:r>
+        <w:rPr/>
+        <w:t>A soft link is something like a shortcut in Windows. It is an indirect pointer to a file or directory. Unlike a hard link, a symbolic link can point to a file or a directory on a different file system or partition.</w:t>
+      </w:r>
+    </w:p>
+    <w:p>
+      <w:pPr>
+        <w:pStyle w:val="Normal"/>
+        <w:spacing w:before="0" w:after="160"/>
+        <w:rPr/>
+      </w:pPr>
+      <w:r>
+        <w:rPr>
+          <w:b/>
+          <w:bCs/>
+        </w:rPr>
+        <w:t xml:space="preserve">Hard Link: </w:t>
+      </w:r>
+      <w:r>
+        <w:rPr/>
+        <w:t xml:space="preserve">You can think a hard link as an additional name for an existing file. Hard links are associating two or more file names with the same </w:t>
+      </w:r>
+      <w:hyperlink r:id="rId3" w:tgtFrame="_blank">
+        <w:r>
+          <w:rPr>
+            <w:rStyle w:val="InternetLink"/>
+          </w:rPr>
+          <w:t>inode</w:t>
+        </w:r>
+      </w:hyperlink>
+      <w:r>
+        <w:rPr/>
+        <w:t xml:space="preserve"> . You can create one or more hard links for a single file. Hard links cannot be created for directories and files on a different file system or partition.</w:t>
+      </w:r>
+    </w:p>
+    <w:p>
+      <w:pPr>
+        <w:pStyle w:val="Normal"/>
+        <w:spacing w:before="0" w:after="160"/>
+        <w:rPr/>
+      </w:pPr>
+      <w:r>
+        <w:rPr/>
+      </w:r>
+    </w:p>
+    <w:p>
+      <w:pPr>
+        <w:pStyle w:val="PreformattedText"/>
+        <w:spacing w:before="0" w:after="160"/>
+        <w:rPr/>
+      </w:pPr>
+      <w:r>
+        <w:rPr>
+          <w:rStyle w:val="SourceText"/>
+          <w:b/>
+          <w:bCs/>
+          <w:sz w:val="22"/>
+          <w:szCs w:val="22"/>
+        </w:rPr>
+        <w:t>Example for symbolic link</w:t>
+      </w:r>
+      <w:r>
+        <w:rPr>
+          <w:rStyle w:val="SourceText"/>
+          <w:sz w:val="22"/>
+          <w:szCs w:val="22"/>
+        </w:rPr>
+        <w:br/>
+      </w:r>
+      <w:r>
+        <w:rPr>
+          <w:rStyle w:val="SourceText"/>
+          <w:b/>
+          <w:bCs/>
+          <w:sz w:val="22"/>
+          <w:szCs w:val="22"/>
+        </w:rPr>
+        <w:t>ln -s /home/james/transactions.txt trans.txt</w:t>
+      </w:r>
+      <w:r>
+        <w:rPr>
+          <w:rStyle w:val="SourceText"/>
+          <w:sz w:val="22"/>
+          <w:szCs w:val="22"/>
+        </w:rPr>
+        <w:t xml:space="preserve"> </w:t>
+      </w:r>
+      <w:r>
+        <w:rPr>
+          <w:rStyle w:val="SourceText"/>
+          <w:sz w:val="22"/>
+          <w:szCs w:val="22"/>
+        </w:rPr>
+        <w:t>= Soft Link</w:t>
+        <w:br/>
+        <w:t>-if it has the -s it will make a soft link and</w:t>
+      </w:r>
+    </w:p>
+    <w:p>
+      <w:pPr>
+        <w:pStyle w:val="PreformattedText"/>
+        <w:tabs>
+          <w:tab w:val="clear" w:pos="720"/>
+          <w:tab w:val="left" w:pos="4935" w:leader="none"/>
+        </w:tabs>
+        <w:spacing w:before="0" w:after="160"/>
+        <w:rPr/>
+      </w:pPr>
+      <w:r>
+        <w:rPr>
+          <w:rStyle w:val="SourceText"/>
+          <w:sz w:val="22"/>
+          <w:szCs w:val="22"/>
+        </w:rPr>
+        <w:t>l</w:t>
+      </w:r>
+      <w:r>
+        <w:rPr>
+          <w:rStyle w:val="SourceText"/>
+          <w:b/>
+          <w:bCs/>
+          <w:sz w:val="22"/>
+          <w:szCs w:val="22"/>
+        </w:rPr>
+        <w:t>n /home/james/transactions.txt trans.txt</w:t>
+      </w:r>
+      <w:r>
+        <w:rPr>
+          <w:rStyle w:val="SourceText"/>
+          <w:sz w:val="22"/>
+          <w:szCs w:val="22"/>
+        </w:rPr>
+        <w:t xml:space="preserve"> </w:t>
+      </w:r>
+      <w:r>
+        <w:rPr>
+          <w:rStyle w:val="SourceText"/>
+          <w:sz w:val="22"/>
+          <w:szCs w:val="22"/>
+        </w:rPr>
+        <w:t>= Hard Link</w:t>
+        <w:br/>
+        <w:t>-if it doesn't have -s it will be a hard link</w:t>
+      </w:r>
+    </w:p>
+    <w:p>
+      <w:pPr>
+        <w:pStyle w:val="PreformattedText"/>
+        <w:tabs>
+          <w:tab w:val="clear" w:pos="720"/>
+          <w:tab w:val="left" w:pos="4935" w:leader="none"/>
+        </w:tabs>
+        <w:spacing w:before="0" w:after="160"/>
+        <w:rPr>
+          <w:rStyle w:val="SourceText"/>
+          <w:sz w:val="22"/>
+          <w:szCs w:val="22"/>
+        </w:rPr>
+      </w:pPr>
+      <w:r>
+        <w:rPr/>
+      </w:r>
+    </w:p>
+    <w:p>
+      <w:pPr>
+        <w:pStyle w:val="PreformattedText"/>
+        <w:tabs>
+          <w:tab w:val="clear" w:pos="720"/>
+          <w:tab w:val="left" w:pos="4935" w:leader="none"/>
+        </w:tabs>
+        <w:spacing w:before="0" w:after="160"/>
+        <w:rPr/>
+      </w:pPr>
+      <w:r>
+        <w:rPr>
+          <w:rStyle w:val="SourceText"/>
+          <w:sz w:val="22"/>
+          <w:szCs w:val="22"/>
+        </w:rPr>
+        <w:t>-</w:t>
+      </w:r>
+      <w:r>
+        <w:rPr>
+          <w:rStyle w:val="SourceText"/>
+          <w:sz w:val="22"/>
+          <w:szCs w:val="22"/>
+        </w:rPr>
+        <w:t xml:space="preserve">when creating symbolic links first you need to know what you are going to link by first </w:t>
+      </w:r>
+      <w:r>
+        <w:rPr>
+          <w:rStyle w:val="SourceText"/>
+          <w:sz w:val="22"/>
+          <w:szCs w:val="22"/>
+        </w:rPr>
+        <w:t>going to the location of what you are going want to link then when you name the link</w:t>
       </w:r>
     </w:p>
     <w:sectPr>
@@ -1593,7 +1804,6 @@
     <w:rPrDefault>
       <w:rPr>
         <w:rFonts w:ascii="Calibri" w:hAnsi="Calibri" w:eastAsia="Calibri" w:cs="" w:asciiTheme="minorHAnsi" w:cstheme="minorBidi" w:eastAsiaTheme="minorHAnsi" w:hAnsiTheme="minorHAnsi"/>
-        <w:sz w:val="22"/>
         <w:szCs w:val="22"/>
         <w:lang w:val="en-US" w:eastAsia="en-US" w:bidi="ar-SA"/>
       </w:rPr>
@@ -1987,6 +2197,7 @@
     <w:qFormat/>
     <w:pPr>
       <w:widowControl/>
+      <w:suppressAutoHyphens w:val="true"/>
       <w:bidi w:val="0"/>
       <w:spacing w:lineRule="auto" w:line="259" w:before="0" w:after="160"/>
       <w:jc w:val="left"/>
@@ -2043,6 +2254,13 @@
     <w:rPr>
       <w:color w:val="605E5C"/>
       <w:shd w:fill="E1DFDD" w:val="clear"/>
+    </w:rPr>
+  </w:style>
+  <w:style w:type="character" w:styleId="SourceText">
+    <w:name w:val="Source Text"/>
+    <w:qFormat/>
+    <w:rPr>
+      <w:rFonts w:ascii="Liberation Mono" w:hAnsi="Liberation Mono" w:eastAsia="Liberation Mono" w:cs="Liberation Mono"/>
     </w:rPr>
   </w:style>
   <w:style w:type="paragraph" w:styleId="Heading">
@@ -2130,6 +2348,19 @@
     </w:pPr>
     <w:rPr>
       <w:rFonts w:ascii="Consolas" w:hAnsi="Consolas"/>
+      <w:sz w:val="20"/>
+      <w:szCs w:val="20"/>
+    </w:rPr>
+  </w:style>
+  <w:style w:type="paragraph" w:styleId="PreformattedText">
+    <w:name w:val="Preformatted Text"/>
+    <w:basedOn w:val="Normal"/>
+    <w:qFormat/>
+    <w:pPr>
+      <w:spacing w:before="0" w:after="0"/>
+    </w:pPr>
+    <w:rPr>
+      <w:rFonts w:ascii="Liberation Mono" w:hAnsi="Liberation Mono" w:eastAsia="Liberation Mono" w:cs="Liberation Mono"/>
       <w:sz w:val="20"/>
       <w:szCs w:val="20"/>
     </w:rPr>

</xml_diff>

<commit_message>
Removes zip file and adds files within zip file
</commit_message>
<xml_diff>
--- a/Linux Notes.docx
+++ b/Linux Notes.docx
@@ -1672,15 +1672,7 @@
           <w:sz w:val="22"/>
           <w:szCs w:val="22"/>
         </w:rPr>
-        <w:t xml:space="preserve"> </w:t>
-      </w:r>
-      <w:r>
-        <w:rPr>
-          <w:rStyle w:val="SourceText"/>
-          <w:sz w:val="22"/>
-          <w:szCs w:val="22"/>
-        </w:rPr>
-        <w:t>= Soft Link</w:t>
+        <w:t xml:space="preserve"> = Soft Link</w:t>
         <w:br/>
         <w:t>-if it has the -s it will make a soft link and</w:t>
       </w:r>
@@ -1719,15 +1711,7 @@
           <w:sz w:val="22"/>
           <w:szCs w:val="22"/>
         </w:rPr>
-        <w:t xml:space="preserve"> </w:t>
-      </w:r>
-      <w:r>
-        <w:rPr>
-          <w:rStyle w:val="SourceText"/>
-          <w:sz w:val="22"/>
-          <w:szCs w:val="22"/>
-        </w:rPr>
-        <w:t>= Hard Link</w:t>
+        <w:t xml:space="preserve"> = Hard Link</w:t>
         <w:br/>
         <w:t>-if it doesn't have -s it will be a hard link</w:t>
       </w:r>
@@ -1747,7 +1731,22 @@
         </w:rPr>
       </w:pPr>
       <w:r>
-        <w:rPr/>
+        <w:rPr>
+          <w:sz w:val="22"/>
+          <w:szCs w:val="22"/>
+        </w:rPr>
+      </w:r>
+    </w:p>
+    <w:p>
+      <w:pPr>
+        <w:pStyle w:val="Normal"/>
+        <w:rPr/>
+      </w:pPr>
+      <w:r>
+        <w:rPr>
+          <w:rStyle w:val="SourceText"/>
+        </w:rPr>
+        <w:t>-when creating symbolic links first you need to know what you are going to link by first going to the location of what you are going want to link then when you name the link</w:t>
       </w:r>
     </w:p>
     <w:p>
@@ -1758,31 +1757,735 @@
           <w:tab w:val="left" w:pos="4935" w:leader="none"/>
         </w:tabs>
         <w:spacing w:before="0" w:after="160"/>
-        <w:rPr/>
-      </w:pPr>
-      <w:r>
-        <w:rPr>
-          <w:rStyle w:val="SourceText"/>
-          <w:sz w:val="22"/>
-          <w:szCs w:val="22"/>
-        </w:rPr>
+        <w:rPr>
+          <w:rStyle w:val="SourceText"/>
+          <w:sz w:val="22"/>
+          <w:szCs w:val="22"/>
+        </w:rPr>
+      </w:pPr>
+      <w:r>
+        <w:rPr>
+          <w:rStyle w:val="SourceText"/>
+          <w:sz w:val="22"/>
+          <w:szCs w:val="22"/>
+        </w:rPr>
+        <w:t>///////////////////////////////////////////////</w:t>
+      </w:r>
+    </w:p>
+    <w:p>
+      <w:pPr>
+        <w:pStyle w:val="PreformattedText"/>
+        <w:tabs>
+          <w:tab w:val="clear" w:pos="720"/>
+          <w:tab w:val="left" w:pos="4935" w:leader="none"/>
+        </w:tabs>
+        <w:spacing w:before="0" w:after="160"/>
+        <w:rPr/>
+      </w:pPr>
+      <w:r>
+        <w:rPr>
+          <w:rStyle w:val="SourceText"/>
+          <w:sz w:val="22"/>
+          <w:szCs w:val="22"/>
+        </w:rPr>
+        <w:t>explain 4 ivp6</w:t>
+        <w:br/>
+        <w:t>understand public and private ip</w:t>
+        <w:br/>
+        <w:t>re watch linux videos</w:t>
+        <w:br/>
+        <w:t>restore zip file</w:t>
+        <w:br/>
+        <w:t>unzip</w:t>
+        <w:br/>
+        <w:t>exclude binary file</w:t>
+        <w:br/>
+        <w:t>recommit changes</w:t>
+        <w:br/>
+        <w:t>see if possible to work and project Linux</w:t>
+        <w:br/>
+      </w:r>
+    </w:p>
+    <w:p>
+      <w:pPr>
+        <w:pStyle w:val="PreformattedText"/>
+        <w:tabs>
+          <w:tab w:val="clear" w:pos="720"/>
+          <w:tab w:val="left" w:pos="4935" w:leader="none"/>
+        </w:tabs>
+        <w:spacing w:before="0" w:after="160"/>
+        <w:rPr>
+          <w:rStyle w:val="SourceText"/>
+          <w:b/>
+          <w:b/>
+          <w:bCs/>
+          <w:sz w:val="32"/>
+          <w:szCs w:val="32"/>
+        </w:rPr>
+      </w:pPr>
+      <w:r>
+        <w:rPr/>
+      </w:r>
+    </w:p>
+    <w:p>
+      <w:pPr>
+        <w:pStyle w:val="PreformattedText"/>
+        <w:tabs>
+          <w:tab w:val="clear" w:pos="720"/>
+          <w:tab w:val="left" w:pos="4935" w:leader="none"/>
+        </w:tabs>
+        <w:spacing w:before="0" w:after="160"/>
+        <w:rPr>
+          <w:rStyle w:val="SourceText"/>
+          <w:b/>
+          <w:b/>
+          <w:bCs/>
+          <w:sz w:val="32"/>
+          <w:szCs w:val="32"/>
+        </w:rPr>
+      </w:pPr>
+      <w:r>
+        <w:rPr/>
+      </w:r>
+    </w:p>
+    <w:p>
+      <w:pPr>
+        <w:pStyle w:val="PreformattedText"/>
+        <w:tabs>
+          <w:tab w:val="clear" w:pos="720"/>
+          <w:tab w:val="left" w:pos="4935" w:leader="none"/>
+        </w:tabs>
+        <w:spacing w:before="0" w:after="160"/>
+        <w:rPr>
+          <w:rStyle w:val="SourceText"/>
+          <w:b/>
+          <w:b/>
+          <w:bCs/>
+          <w:sz w:val="32"/>
+          <w:szCs w:val="32"/>
+        </w:rPr>
+      </w:pPr>
+      <w:r>
+        <w:rPr/>
+      </w:r>
+    </w:p>
+    <w:p>
+      <w:pPr>
+        <w:pStyle w:val="PreformattedText"/>
+        <w:tabs>
+          <w:tab w:val="clear" w:pos="720"/>
+          <w:tab w:val="left" w:pos="4935" w:leader="none"/>
+        </w:tabs>
+        <w:spacing w:before="0" w:after="160"/>
+        <w:rPr>
+          <w:rStyle w:val="SourceText"/>
+          <w:b/>
+          <w:b/>
+          <w:bCs/>
+          <w:sz w:val="32"/>
+          <w:szCs w:val="32"/>
+        </w:rPr>
+      </w:pPr>
+      <w:r>
+        <w:rPr/>
+      </w:r>
+    </w:p>
+    <w:p>
+      <w:pPr>
+        <w:pStyle w:val="PreformattedText"/>
+        <w:tabs>
+          <w:tab w:val="clear" w:pos="720"/>
+          <w:tab w:val="left" w:pos="4935" w:leader="none"/>
+        </w:tabs>
+        <w:spacing w:before="0" w:after="160"/>
+        <w:rPr>
+          <w:rStyle w:val="SourceText"/>
+          <w:b/>
+          <w:b/>
+          <w:bCs/>
+          <w:sz w:val="32"/>
+          <w:szCs w:val="32"/>
+        </w:rPr>
+      </w:pPr>
+      <w:r>
+        <w:rPr/>
+      </w:r>
+    </w:p>
+    <w:p>
+      <w:pPr>
+        <w:pStyle w:val="PreformattedText"/>
+        <w:tabs>
+          <w:tab w:val="clear" w:pos="720"/>
+          <w:tab w:val="left" w:pos="4935" w:leader="none"/>
+        </w:tabs>
+        <w:spacing w:before="0" w:after="160"/>
+        <w:rPr/>
+      </w:pPr>
+      <w:r>
+        <w:rPr>
+          <w:rStyle w:val="SourceText"/>
+          <w:b/>
+          <w:bCs/>
+          <w:sz w:val="32"/>
+          <w:szCs w:val="32"/>
+        </w:rPr>
+        <w:t>IP and Networking terms</w:t>
+      </w:r>
+    </w:p>
+    <w:p>
+      <w:pPr>
+        <w:pStyle w:val="PreformattedText"/>
+        <w:tabs>
+          <w:tab w:val="clear" w:pos="720"/>
+          <w:tab w:val="left" w:pos="4935" w:leader="none"/>
+        </w:tabs>
+        <w:spacing w:before="0" w:after="160"/>
+        <w:rPr/>
+      </w:pPr>
+      <w:r>
+        <w:rPr>
+          <w:rStyle w:val="SourceText"/>
+          <w:b/>
+          <w:bCs/>
+          <w:sz w:val="22"/>
+          <w:szCs w:val="22"/>
+        </w:rPr>
+        <w:t>IP</w:t>
+      </w:r>
+      <w:r>
+        <w:rPr>
+          <w:rStyle w:val="SourceText"/>
+          <w:b w:val="false"/>
+          <w:bCs w:val="false"/>
+          <w:sz w:val="22"/>
+          <w:szCs w:val="22"/>
+        </w:rPr>
+        <w:t xml:space="preserve"> = Internet Protocol </w:t>
+        <w:br/>
+        <w:t>I</w:t>
+      </w:r>
+      <w:r>
+        <w:rPr>
+          <w:rStyle w:val="SourceText"/>
+          <w:b/>
+          <w:bCs/>
+          <w:sz w:val="22"/>
+          <w:szCs w:val="22"/>
+        </w:rPr>
+        <w:t>P Address</w:t>
+      </w:r>
+      <w:r>
+        <w:rPr>
+          <w:rStyle w:val="SourceText"/>
+          <w:b w:val="false"/>
+          <w:bCs w:val="false"/>
+          <w:sz w:val="22"/>
+          <w:szCs w:val="22"/>
+        </w:rPr>
+        <w:t xml:space="preserve"> = is a unique address that identifies a device on the internet or a local network</w:t>
+        <w:br/>
+      </w:r>
+      <w:r>
+        <w:rPr>
+          <w:rStyle w:val="SourceText"/>
+          <w:b/>
+          <w:bCs/>
+          <w:sz w:val="22"/>
+          <w:szCs w:val="22"/>
+        </w:rPr>
+        <w:t xml:space="preserve">Public IP </w:t>
+      </w:r>
+      <w:r>
+        <w:rPr>
+          <w:rStyle w:val="SourceText"/>
+          <w:b w:val="false"/>
+          <w:bCs w:val="false"/>
+          <w:sz w:val="22"/>
+          <w:szCs w:val="22"/>
+        </w:rPr>
+        <w:t xml:space="preserve">= </w:t>
+      </w:r>
+      <w:r>
+        <w:rPr>
+          <w:rStyle w:val="Emphasis"/>
+          <w:b w:val="false"/>
+          <w:bCs w:val="false"/>
+          <w:i w:val="false"/>
+          <w:iCs w:val="false"/>
+          <w:sz w:val="22"/>
+          <w:szCs w:val="22"/>
+        </w:rPr>
+        <w:t>public</w:t>
+      </w:r>
+      <w:r>
+        <w:rPr>
+          <w:rStyle w:val="SourceText"/>
+          <w:b w:val="false"/>
+          <w:bCs w:val="false"/>
+          <w:sz w:val="22"/>
+          <w:szCs w:val="22"/>
+        </w:rPr>
+        <w:t xml:space="preserve"> IP address is an IP address that can be accessed directly over the internet and is assigned to your network router by your internet service provider (ISP).</w:t>
+        <w:br/>
+      </w:r>
+      <w:r>
+        <w:rPr>
+          <w:rStyle w:val="SourceText"/>
+          <w:b/>
+          <w:bCs/>
+          <w:sz w:val="22"/>
+          <w:szCs w:val="22"/>
+        </w:rPr>
+        <w:t>Private IP</w:t>
+      </w:r>
+      <w:r>
+        <w:rPr>
+          <w:rStyle w:val="SourceText"/>
+          <w:b w:val="false"/>
+          <w:bCs w:val="false"/>
+          <w:sz w:val="22"/>
+          <w:szCs w:val="22"/>
+        </w:rPr>
+        <w:t xml:space="preserve"> = private IP address is the address your network router assigns to your device. </w:t>
+      </w:r>
+      <w:r>
+        <w:rPr>
+          <w:rStyle w:val="StrongEmphasis"/>
+          <w:sz w:val="22"/>
+          <w:szCs w:val="22"/>
+        </w:rPr>
+        <w:t>Each device within the same network is assigned a unique private IP address</w:t>
+      </w:r>
+      <w:r>
+        <w:rPr>
+          <w:rStyle w:val="SourceText"/>
+          <w:b w:val="false"/>
+          <w:bCs w:val="false"/>
+          <w:sz w:val="22"/>
+          <w:szCs w:val="22"/>
+        </w:rPr>
+        <w:t xml:space="preserve"> (sometimes called a private network address) — this is how devices on the same internal network talk to each other.</w:t>
+        <w:br/>
+      </w:r>
+      <w:r>
+        <w:rPr>
+          <w:rStyle w:val="SourceText"/>
+          <w:b/>
+          <w:bCs/>
+          <w:sz w:val="22"/>
+          <w:szCs w:val="22"/>
+        </w:rPr>
+        <w:t>Mac Address</w:t>
+      </w:r>
+      <w:r>
+        <w:rPr>
+          <w:rStyle w:val="SourceText"/>
+          <w:b w:val="false"/>
+          <w:bCs w:val="false"/>
+          <w:sz w:val="22"/>
+          <w:szCs w:val="22"/>
+        </w:rPr>
+        <w:t xml:space="preserve"> = </w:t>
+      </w:r>
+      <w:r>
+        <w:rPr>
+          <w:rStyle w:val="SourceText"/>
+          <w:b w:val="false"/>
+          <w:bCs w:val="false"/>
+          <w:i w:val="false"/>
+          <w:caps w:val="false"/>
+          <w:smallCaps w:val="false"/>
+          <w:sz w:val="22"/>
+          <w:szCs w:val="22"/>
+        </w:rPr>
+        <w:t xml:space="preserve">The MAC address is a hardware address, which means it is unique to the network card installed on your PC. No two devices on a local network should ever have the same MAC address. </w:t>
+      </w:r>
+    </w:p>
+    <w:p>
+      <w:pPr>
+        <w:pStyle w:val="PreformattedText"/>
+        <w:tabs>
+          <w:tab w:val="clear" w:pos="720"/>
+          <w:tab w:val="left" w:pos="4935" w:leader="none"/>
+        </w:tabs>
+        <w:spacing w:before="0" w:after="160"/>
+        <w:rPr/>
+      </w:pPr>
+      <w:r>
+        <w:rPr>
+          <w:rStyle w:val="SourceText"/>
+          <w:b w:val="false"/>
+          <w:bCs w:val="false"/>
+          <w:i w:val="false"/>
+          <w:caps w:val="false"/>
+          <w:smallCaps w:val="false"/>
+          <w:sz w:val="22"/>
+          <w:szCs w:val="22"/>
+        </w:rPr>
+        <w:t xml:space="preserve">- </w:t>
+      </w:r>
+      <w:r>
+        <w:rPr>
+          <w:rStyle w:val="SourceText"/>
+          <w:b w:val="false"/>
+          <w:bCs w:val="false"/>
+          <w:i w:val="false"/>
+          <w:caps w:val="false"/>
+          <w:smallCaps w:val="false"/>
+          <w:sz w:val="22"/>
+          <w:szCs w:val="22"/>
+        </w:rPr>
+        <w:t xml:space="preserve">A way to see your ipv6 address is </w:t>
+      </w:r>
+      <w:r>
+        <w:rPr>
+          <w:rStyle w:val="SourceText"/>
+          <w:b/>
+          <w:bCs/>
+          <w:i w:val="false"/>
+          <w:caps w:val="false"/>
+          <w:smallCaps w:val="false"/>
+          <w:sz w:val="22"/>
+          <w:szCs w:val="22"/>
+        </w:rPr>
+        <w:t>curl ident.me</w:t>
+      </w:r>
+    </w:p>
+    <w:p>
+      <w:pPr>
+        <w:pStyle w:val="PreformattedText"/>
+        <w:tabs>
+          <w:tab w:val="clear" w:pos="720"/>
+          <w:tab w:val="left" w:pos="4935" w:leader="none"/>
+        </w:tabs>
+        <w:spacing w:before="0" w:after="160"/>
+        <w:rPr>
+          <w:rStyle w:val="SourceText"/>
+          <w:b/>
+          <w:b/>
+          <w:bCs/>
+          <w:i w:val="false"/>
+          <w:caps w:val="false"/>
+          <w:smallCaps w:val="false"/>
+          <w:sz w:val="22"/>
+          <w:szCs w:val="22"/>
+        </w:rPr>
+      </w:pPr>
+      <w:r>
+        <w:rPr/>
+      </w:r>
+    </w:p>
+    <w:p>
+      <w:pPr>
+        <w:pStyle w:val="PreformattedText"/>
+        <w:tabs>
+          <w:tab w:val="clear" w:pos="720"/>
+          <w:tab w:val="left" w:pos="4935" w:leader="none"/>
+        </w:tabs>
+        <w:spacing w:before="0" w:after="160"/>
+        <w:rPr/>
+      </w:pPr>
+      <w:r>
+        <w:rPr>
+          <w:rStyle w:val="SourceText"/>
+          <w:rFonts w:eastAsia="Liberation Mono" w:cs="Liberation Mono"/>
+          <w:b/>
+          <w:bCs/>
+          <w:i w:val="false"/>
+          <w:caps w:val="false"/>
+          <w:smallCaps w:val="false"/>
+          <w:color w:val="auto"/>
+          <w:kern w:val="0"/>
+          <w:sz w:val="32"/>
+          <w:szCs w:val="32"/>
+          <w:lang w:val="en-US" w:eastAsia="en-US" w:bidi="ar-SA"/>
+        </w:rPr>
+        <w:t>Types of IPV6 Addresses</w:t>
+        <w:br/>
+      </w:r>
+      <w:r>
+        <w:rPr>
+          <w:rStyle w:val="SourceText"/>
+          <w:rFonts w:eastAsia="Liberation Mono" w:cs="Liberation Mono"/>
+          <w:b/>
+          <w:bCs/>
+          <w:i w:val="false"/>
+          <w:caps w:val="false"/>
+          <w:smallCaps w:val="false"/>
+          <w:color w:val="auto"/>
+          <w:kern w:val="0"/>
+          <w:sz w:val="22"/>
+          <w:szCs w:val="22"/>
+          <w:lang w:val="en-US" w:eastAsia="en-US" w:bidi="ar-SA"/>
+        </w:rPr>
+        <w:t xml:space="preserve">Unicast: </w:t>
+      </w:r>
+      <w:r>
+        <w:rPr>
+          <w:rStyle w:val="SourceText"/>
+          <w:rFonts w:eastAsia="Liberation Mono" w:cs="Liberation Mono"/>
+          <w:b w:val="false"/>
+          <w:bCs w:val="false"/>
+          <w:i w:val="false"/>
+          <w:caps w:val="false"/>
+          <w:smallCaps w:val="false"/>
+          <w:color w:val="auto"/>
+          <w:kern w:val="0"/>
+          <w:sz w:val="22"/>
+          <w:szCs w:val="22"/>
+          <w:lang w:val="en-US" w:eastAsia="en-US" w:bidi="ar-SA"/>
+        </w:rPr>
+        <w:t xml:space="preserve">one to one transmission/communication </w:t>
+        <w:br/>
+        <w:t>example: using YouTube or social media, FTP</w:t>
+      </w:r>
+    </w:p>
+    <w:p>
+      <w:pPr>
+        <w:pStyle w:val="PreformattedText"/>
+        <w:tabs>
+          <w:tab w:val="clear" w:pos="720"/>
+          <w:tab w:val="left" w:pos="4935" w:leader="none"/>
+        </w:tabs>
+        <w:spacing w:before="0" w:after="160"/>
+        <w:rPr>
+          <w:sz w:val="22"/>
+          <w:szCs w:val="22"/>
+        </w:rPr>
+      </w:pPr>
+      <w:r>
+        <w:rPr>
+          <w:b/>
+          <w:bCs/>
+          <w:sz w:val="22"/>
+          <w:szCs w:val="22"/>
+        </w:rPr>
+        <w:t xml:space="preserve">Anycast: </w:t>
+      </w:r>
+      <w:r>
+        <w:rPr>
+          <w:b w:val="false"/>
+          <w:bCs w:val="false"/>
+          <w:sz w:val="22"/>
+          <w:szCs w:val="22"/>
+        </w:rPr>
+        <w:t xml:space="preserve">one to neighbor or one to next </w:t>
+      </w:r>
+    </w:p>
+    <w:p>
+      <w:pPr>
+        <w:pStyle w:val="PreformattedText"/>
+        <w:tabs>
+          <w:tab w:val="clear" w:pos="720"/>
+          <w:tab w:val="left" w:pos="4935" w:leader="none"/>
+        </w:tabs>
+        <w:spacing w:before="0" w:after="160"/>
+        <w:rPr>
+          <w:sz w:val="22"/>
+          <w:szCs w:val="22"/>
+        </w:rPr>
+      </w:pPr>
+      <w:r>
+        <w:rPr>
+          <w:b/>
+          <w:bCs/>
+          <w:sz w:val="22"/>
+          <w:szCs w:val="22"/>
+        </w:rPr>
+        <w:t xml:space="preserve">Multicast: </w:t>
+      </w:r>
+      <w:r>
+        <w:rPr>
+          <w:b w:val="false"/>
+          <w:bCs w:val="false"/>
+          <w:sz w:val="22"/>
+          <w:szCs w:val="22"/>
+        </w:rPr>
+        <w:t>one to multiple or one to many</w:t>
+        <w:br/>
+        <w:t>example: conference calls like zoom or group messages</w:t>
+      </w:r>
+    </w:p>
+    <w:p>
+      <w:pPr>
+        <w:pStyle w:val="PreformattedText"/>
+        <w:tabs>
+          <w:tab w:val="clear" w:pos="720"/>
+          <w:tab w:val="left" w:pos="4935" w:leader="none"/>
+        </w:tabs>
+        <w:spacing w:before="0" w:after="160"/>
+        <w:rPr/>
+      </w:pPr>
+      <w:r>
+        <w:rPr>
+          <w:rStyle w:val="SourceText"/>
+          <w:rFonts w:eastAsia="Liberation Mono" w:cs="Liberation Mono"/>
+          <w:b w:val="false"/>
+          <w:bCs w:val="false"/>
+          <w:i w:val="false"/>
+          <w:caps w:val="false"/>
+          <w:smallCaps w:val="false"/>
+          <w:color w:val="auto"/>
+          <w:kern w:val="0"/>
+          <w:sz w:val="22"/>
+          <w:szCs w:val="22"/>
+          <w:lang w:val="en-US" w:eastAsia="en-US" w:bidi="ar-SA"/>
+        </w:rPr>
+        <w:br/>
+      </w:r>
+      <w:r>
+        <w:rPr>
+          <w:rStyle w:val="SourceText"/>
+          <w:rFonts w:eastAsia="Liberation Mono" w:cs="Liberation Mono"/>
+          <w:b/>
+          <w:bCs/>
+          <w:i w:val="false"/>
+          <w:caps w:val="false"/>
+          <w:smallCaps w:val="false"/>
+          <w:color w:val="auto"/>
+          <w:kern w:val="0"/>
+          <w:sz w:val="22"/>
+          <w:szCs w:val="22"/>
+          <w:lang w:val="en-US" w:eastAsia="en-US" w:bidi="ar-SA"/>
+        </w:rPr>
+        <w:t>Link Local Address</w:t>
+      </w:r>
+      <w:r>
+        <w:rPr>
+          <w:rStyle w:val="SourceText"/>
+          <w:rFonts w:eastAsia="Liberation Mono" w:cs="Liberation Mono"/>
+          <w:b w:val="false"/>
+          <w:bCs w:val="false"/>
+          <w:i w:val="false"/>
+          <w:caps w:val="false"/>
+          <w:smallCaps w:val="false"/>
+          <w:color w:val="auto"/>
+          <w:kern w:val="0"/>
+          <w:sz w:val="22"/>
+          <w:szCs w:val="22"/>
+          <w:lang w:val="en-US" w:eastAsia="en-US" w:bidi="ar-SA"/>
+        </w:rPr>
+        <w:br/>
+        <w:t>-Starts with fe80</w:t>
+        <w:br/>
+        <w:t>-Link local means, local to that link or network</w:t>
+        <w:br/>
+        <w:t>-Used to communicate with other devices on the link</w:t>
+        <w:br/>
+        <w:t>-Are NOT routable off the link(network)</w:t>
+        <w:br/>
+        <w:t>-only have to be unique to the link</w:t>
+        <w:br/>
+        <w:t>-ipv6 device must have a link local address</w:t>
+        <w:br/>
         <w:t>-</w:t>
       </w:r>
       <w:r>
         <w:rPr>
           <w:rStyle w:val="SourceText"/>
-          <w:sz w:val="22"/>
-          <w:szCs w:val="22"/>
-        </w:rPr>
-        <w:t xml:space="preserve">when creating symbolic links first you need to know what you are going to link by first </w:t>
-      </w:r>
-      <w:r>
-        <w:rPr>
-          <w:rStyle w:val="SourceText"/>
-          <w:sz w:val="22"/>
-          <w:szCs w:val="22"/>
-        </w:rPr>
-        <w:t>going to the location of what you are going want to link then when you name the link</w:t>
+          <w:rFonts w:eastAsia="Liberation Mono" w:cs="Liberation Mono"/>
+          <w:b w:val="false"/>
+          <w:bCs w:val="false"/>
+          <w:i w:val="false"/>
+          <w:caps w:val="false"/>
+          <w:smallCaps w:val="false"/>
+          <w:color w:val="auto"/>
+          <w:kern w:val="0"/>
+          <w:sz w:val="22"/>
+          <w:szCs w:val="22"/>
+          <w:lang w:val="en-US" w:eastAsia="en-US" w:bidi="ar-SA"/>
+        </w:rPr>
+        <w:t>used to get global unicast address</w:t>
+      </w:r>
+    </w:p>
+    <w:p>
+      <w:pPr>
+        <w:pStyle w:val="PreformattedText"/>
+        <w:tabs>
+          <w:tab w:val="clear" w:pos="720"/>
+          <w:tab w:val="left" w:pos="4935" w:leader="none"/>
+        </w:tabs>
+        <w:spacing w:before="0" w:after="160"/>
+        <w:rPr/>
+      </w:pPr>
+      <w:r>
+        <w:rPr>
+          <w:rStyle w:val="SourceText"/>
+          <w:rFonts w:eastAsia="Liberation Mono" w:cs="Liberation Mono"/>
+          <w:b w:val="false"/>
+          <w:bCs w:val="false"/>
+          <w:i w:val="false"/>
+          <w:caps w:val="false"/>
+          <w:smallCaps w:val="false"/>
+          <w:color w:val="auto"/>
+          <w:kern w:val="0"/>
+          <w:sz w:val="22"/>
+          <w:szCs w:val="22"/>
+          <w:lang w:val="en-US" w:eastAsia="en-US" w:bidi="ar-SA"/>
+        </w:rPr>
+        <w:t>questions</w:t>
+        <w:br/>
+        <w:t>why does it show two different IPv6 on internet and on computer WiFi</w:t>
+      </w:r>
+    </w:p>
+    <w:p>
+      <w:pPr>
+        <w:pStyle w:val="PreformattedText"/>
+        <w:tabs>
+          <w:tab w:val="clear" w:pos="720"/>
+          <w:tab w:val="left" w:pos="4935" w:leader="none"/>
+        </w:tabs>
+        <w:spacing w:before="0" w:after="160"/>
+        <w:rPr>
+          <w:rStyle w:val="SourceText"/>
+          <w:rFonts w:ascii="Liberation Mono" w:hAnsi="Liberation Mono" w:eastAsia="Liberation Mono" w:cs="Liberation Mono"/>
+          <w:b w:val="false"/>
+          <w:b w:val="false"/>
+          <w:bCs w:val="false"/>
+          <w:i w:val="false"/>
+          <w:caps w:val="false"/>
+          <w:smallCaps w:val="false"/>
+          <w:color w:val="auto"/>
+          <w:kern w:val="0"/>
+          <w:sz w:val="22"/>
+          <w:szCs w:val="22"/>
+          <w:lang w:val="en-US" w:eastAsia="en-US" w:bidi="ar-SA"/>
+        </w:rPr>
+      </w:pPr>
+      <w:r>
+        <w:rPr/>
+      </w:r>
+    </w:p>
+    <w:p>
+      <w:pPr>
+        <w:pStyle w:val="PreformattedText"/>
+        <w:tabs>
+          <w:tab w:val="clear" w:pos="720"/>
+          <w:tab w:val="left" w:pos="4935" w:leader="none"/>
+        </w:tabs>
+        <w:spacing w:before="0" w:after="160"/>
+        <w:rPr/>
+      </w:pPr>
+      <w:r>
+        <w:rPr>
+          <w:rStyle w:val="SourceText"/>
+          <w:rFonts w:eastAsia="Liberation Mono" w:cs="Liberation Mono"/>
+          <w:b w:val="false"/>
+          <w:bCs w:val="false"/>
+          <w:i w:val="false"/>
+          <w:caps w:val="false"/>
+          <w:smallCaps w:val="false"/>
+          <w:color w:val="auto"/>
+          <w:kern w:val="0"/>
+          <w:sz w:val="22"/>
+          <w:szCs w:val="22"/>
+          <w:lang w:val="en-US" w:eastAsia="en-US" w:bidi="ar-SA"/>
+        </w:rPr>
+        <w:t>GIT commands</w:t>
+        <w:br/>
+        <w:t>How to restore a file that was deleted</w:t>
+        <w:br/>
+        <w:t>Git restore = brings back deleted file</w:t>
       </w:r>
     </w:p>
     <w:sectPr>
@@ -2263,6 +2966,29 @@
       <w:rFonts w:ascii="Liberation Mono" w:hAnsi="Liberation Mono" w:eastAsia="Liberation Mono" w:cs="Liberation Mono"/>
     </w:rPr>
   </w:style>
+  <w:style w:type="character" w:styleId="Emphasis">
+    <w:name w:val="Emphasis"/>
+    <w:qFormat/>
+    <w:rPr>
+      <w:i/>
+      <w:iCs/>
+    </w:rPr>
+  </w:style>
+  <w:style w:type="character" w:styleId="StrongEmphasis">
+    <w:name w:val="Strong Emphasis"/>
+    <w:qFormat/>
+    <w:rPr>
+      <w:b/>
+      <w:bCs/>
+    </w:rPr>
+  </w:style>
+  <w:style w:type="character" w:styleId="Bullets">
+    <w:name w:val="Bullets"/>
+    <w:qFormat/>
+    <w:rPr>
+      <w:rFonts w:ascii="OpenSymbol" w:hAnsi="OpenSymbol" w:eastAsia="OpenSymbol" w:cs="OpenSymbol"/>
+    </w:rPr>
+  </w:style>
   <w:style w:type="paragraph" w:styleId="Heading">
     <w:name w:val="Heading"/>
     <w:basedOn w:val="Normal"/>

</xml_diff>